<commit_message>
[Documentation] Dossier de conception ajouté
</commit_message>
<xml_diff>
--- a/Documentation/P2014-1219 STB v3.docx
+++ b/Documentation/P2014-1219 STB v3.docx
@@ -149,21 +149,11 @@
             <w:r>
               <w:t> </w:t>
             </w:r>
-            <w:r>
-              <w:fldChar w:fldCharType="begin"/>
-            </w:r>
-            <w:r>
-              <w:instrText xml:space="preserve"> DOCPROPERTY  Pages  \* MERGEFORMAT </w:instrText>
-            </w:r>
-            <w:r>
-              <w:fldChar w:fldCharType="separate"/>
-            </w:r>
-            <w:r>
-              <w:t>21</w:t>
-            </w:r>
-            <w:r>
-              <w:fldChar w:fldCharType="end"/>
-            </w:r>
+            <w:fldSimple w:instr=" DOCPROPERTY  Pages  \* MERGEFORMAT ">
+              <w:r>
+                <w:t>21</w:t>
+              </w:r>
+            </w:fldSimple>
             <w:r>
               <w:t xml:space="preserve"> pages</w:t>
             </w:r>
@@ -302,21 +292,11 @@
               </w:rPr>
               <w:t xml:space="preserve"> </w:t>
             </w:r>
-            <w:r>
-              <w:fldChar w:fldCharType="begin"/>
-            </w:r>
-            <w:r>
-              <w:instrText xml:space="preserve"> DOCPROPERTY  HyperlinkBase  \* MERGEFORMAT </w:instrText>
-            </w:r>
-            <w:r>
-              <w:fldChar w:fldCharType="separate"/>
-            </w:r>
-            <w:r>
-              <w:t>EPITA/SIGL/Florence/AGL/SYGIME/STB</w:t>
-            </w:r>
-            <w:r>
-              <w:fldChar w:fldCharType="end"/>
-            </w:r>
+            <w:fldSimple w:instr=" DOCPROPERTY  HyperlinkBase  \* MERGEFORMAT ">
+              <w:r>
+                <w:t>EPITA/SIGL/Florence/AGL/SYGIME/STB</w:t>
+              </w:r>
+            </w:fldSimple>
           </w:p>
         </w:tc>
       </w:tr>
@@ -420,7 +400,6 @@
                 <w:lang w:val="en-US"/>
               </w:rPr>
             </w:pPr>
-            <w:proofErr w:type="spellStart"/>
             <w:r>
               <w:rPr>
                 <w:sz w:val="18"/>
@@ -428,7 +407,6 @@
               </w:rPr>
               <w:t>Analyste</w:t>
             </w:r>
-            <w:proofErr w:type="spellEnd"/>
           </w:p>
         </w:tc>
       </w:tr>
@@ -4494,8 +4472,6 @@
           <w:rStyle w:val="NormalGras"/>
         </w:rPr>
       </w:pPr>
-      <w:bookmarkStart w:id="1" w:name="_GoBack"/>
-      <w:bookmarkEnd w:id="1"/>
       <w:r>
         <w:rPr>
           <w:rStyle w:val="NormalGras"/>
@@ -5699,40 +5675,40 @@
       <w:pPr>
         <w:pStyle w:val="Titre1"/>
       </w:pPr>
-      <w:bookmarkStart w:id="2" w:name="_Toc375251827"/>
+      <w:bookmarkStart w:id="1" w:name="_Toc375251827"/>
       <w:r>
         <w:lastRenderedPageBreak/>
         <w:t>Introduction</w:t>
       </w:r>
       <w:bookmarkEnd w:id="0"/>
-      <w:bookmarkEnd w:id="2"/>
+      <w:bookmarkEnd w:id="1"/>
     </w:p>
     <w:p>
       <w:pPr>
         <w:pStyle w:val="Titre2"/>
       </w:pPr>
-      <w:bookmarkStart w:id="3" w:name="_Toc373939996"/>
-      <w:bookmarkStart w:id="4" w:name="_Toc375251828"/>
+      <w:bookmarkStart w:id="2" w:name="_Toc373939996"/>
+      <w:bookmarkStart w:id="3" w:name="_Toc375251828"/>
       <w:r>
         <w:t>Terminolog</w:t>
       </w:r>
       <w:r>
         <w:t>ie</w:t>
       </w:r>
+      <w:bookmarkEnd w:id="2"/>
       <w:bookmarkEnd w:id="3"/>
-      <w:bookmarkEnd w:id="4"/>
     </w:p>
     <w:p>
       <w:pPr>
         <w:pStyle w:val="Titre3"/>
       </w:pPr>
-      <w:bookmarkStart w:id="5" w:name="_Toc373939997"/>
-      <w:bookmarkStart w:id="6" w:name="_Toc375251829"/>
+      <w:bookmarkStart w:id="4" w:name="_Toc373939997"/>
+      <w:bookmarkStart w:id="5" w:name="_Toc375251829"/>
       <w:r>
         <w:t>Définitions</w:t>
       </w:r>
+      <w:bookmarkEnd w:id="4"/>
       <w:bookmarkEnd w:id="5"/>
-      <w:bookmarkEnd w:id="6"/>
     </w:p>
     <w:tbl>
       <w:tblPr>
@@ -5846,13 +5822,13 @@
       <w:pPr>
         <w:pStyle w:val="Titre3"/>
       </w:pPr>
-      <w:bookmarkStart w:id="7" w:name="_Toc373939998"/>
-      <w:bookmarkStart w:id="8" w:name="_Toc375251830"/>
+      <w:bookmarkStart w:id="6" w:name="_Toc373939998"/>
+      <w:bookmarkStart w:id="7" w:name="_Toc375251830"/>
       <w:r>
         <w:t>Abréviations</w:t>
       </w:r>
+      <w:bookmarkEnd w:id="6"/>
       <w:bookmarkEnd w:id="7"/>
-      <w:bookmarkEnd w:id="8"/>
     </w:p>
     <w:tbl>
       <w:tblPr>
@@ -6443,8 +6419,8 @@
           <w:lang w:val="fr-FR"/>
         </w:rPr>
       </w:pPr>
-      <w:bookmarkStart w:id="9" w:name="_Toc373939999"/>
-      <w:bookmarkStart w:id="10" w:name="_Toc375251831"/>
+      <w:bookmarkStart w:id="8" w:name="_Toc373939999"/>
+      <w:bookmarkStart w:id="9" w:name="_Toc375251831"/>
       <w:r>
         <w:rPr>
           <w:lang w:val="fr-FR"/>
@@ -6452,26 +6428,26 @@
         <w:lastRenderedPageBreak/>
         <w:t>Documents référencés</w:t>
       </w:r>
+      <w:bookmarkEnd w:id="8"/>
       <w:bookmarkEnd w:id="9"/>
-      <w:bookmarkEnd w:id="10"/>
     </w:p>
     <w:p>
       <w:pPr>
         <w:pStyle w:val="Titre2"/>
       </w:pPr>
-      <w:bookmarkStart w:id="11" w:name="_Toc338234471"/>
-      <w:bookmarkStart w:id="12" w:name="_Toc373940000"/>
+      <w:bookmarkStart w:id="10" w:name="_Toc338234471"/>
+      <w:bookmarkStart w:id="11" w:name="_Toc373940000"/>
+      <w:bookmarkStart w:id="12" w:name="_Toc375251832"/>
       <w:bookmarkStart w:id="13" w:name="_Toc338234470"/>
-      <w:bookmarkStart w:id="14" w:name="_Toc375251832"/>
       <w:r>
         <w:t xml:space="preserve">Documents </w:t>
       </w:r>
-      <w:bookmarkEnd w:id="11"/>
+      <w:bookmarkEnd w:id="10"/>
       <w:r>
         <w:t>de référence</w:t>
       </w:r>
+      <w:bookmarkEnd w:id="11"/>
       <w:bookmarkEnd w:id="12"/>
-      <w:bookmarkEnd w:id="14"/>
     </w:p>
     <w:tbl>
       <w:tblPr>
@@ -6500,14 +6476,18 @@
             <w:pPr>
               <w:pStyle w:val="titretableau"/>
               <w:rPr>
-                <w:rFonts w:ascii="Tahoma" w:hAnsi="Tahoma" w:cs="Tahoma"/>
+                <w:rFonts w:ascii="Arial" w:hAnsi="Arial" w:cs="Arial"/>
                 <w:b/>
-              </w:rPr>
-            </w:pPr>
-            <w:r>
-              <w:rPr>
-                <w:rFonts w:ascii="Tahoma" w:hAnsi="Tahoma" w:cs="Tahoma"/>
+                <w:sz w:val="18"/>
+                <w:szCs w:val="18"/>
+              </w:rPr>
+            </w:pPr>
+            <w:r>
+              <w:rPr>
+                <w:rFonts w:ascii="Arial" w:hAnsi="Arial" w:cs="Arial"/>
                 <w:b/>
+                <w:sz w:val="18"/>
+                <w:szCs w:val="18"/>
               </w:rPr>
               <w:t>N°</w:t>
             </w:r>
@@ -6522,14 +6502,18 @@
               <w:pStyle w:val="titretableau"/>
               <w:cnfStyle w:val="100000000000" w:firstRow="1" w:lastRow="0" w:firstColumn="0" w:lastColumn="0" w:oddVBand="0" w:evenVBand="0" w:oddHBand="0" w:evenHBand="0" w:firstRowFirstColumn="0" w:firstRowLastColumn="0" w:lastRowFirstColumn="0" w:lastRowLastColumn="0"/>
               <w:rPr>
-                <w:rFonts w:ascii="Tahoma" w:hAnsi="Tahoma" w:cs="Tahoma"/>
+                <w:rFonts w:ascii="Arial" w:hAnsi="Arial" w:cs="Arial"/>
                 <w:b/>
-              </w:rPr>
-            </w:pPr>
-            <w:r>
-              <w:rPr>
-                <w:rFonts w:ascii="Tahoma" w:hAnsi="Tahoma" w:cs="Tahoma"/>
+                <w:sz w:val="18"/>
+                <w:szCs w:val="18"/>
+              </w:rPr>
+            </w:pPr>
+            <w:r>
+              <w:rPr>
+                <w:rFonts w:ascii="Arial" w:hAnsi="Arial" w:cs="Arial"/>
                 <w:b/>
+                <w:sz w:val="18"/>
+                <w:szCs w:val="18"/>
               </w:rPr>
               <w:t>Document</w:t>
             </w:r>
@@ -6544,42 +6528,54 @@
               <w:pStyle w:val="titretableau"/>
               <w:cnfStyle w:val="100000000000" w:firstRow="1" w:lastRow="0" w:firstColumn="0" w:lastColumn="0" w:oddVBand="0" w:evenVBand="0" w:oddHBand="0" w:evenHBand="0" w:firstRowFirstColumn="0" w:firstRowLastColumn="0" w:lastRowFirstColumn="0" w:lastRowLastColumn="0"/>
               <w:rPr>
-                <w:rFonts w:ascii="Tahoma" w:hAnsi="Tahoma" w:cs="Tahoma"/>
+                <w:rFonts w:ascii="Arial" w:hAnsi="Arial" w:cs="Arial"/>
                 <w:b/>
-              </w:rPr>
-            </w:pPr>
-            <w:r>
-              <w:rPr>
-                <w:rFonts w:ascii="Tahoma" w:hAnsi="Tahoma" w:cs="Tahoma"/>
+                <w:sz w:val="18"/>
+                <w:szCs w:val="18"/>
+              </w:rPr>
+            </w:pPr>
+            <w:r>
+              <w:rPr>
+                <w:rFonts w:ascii="Arial" w:hAnsi="Arial" w:cs="Arial"/>
                 <w:b/>
+                <w:sz w:val="18"/>
+                <w:szCs w:val="18"/>
               </w:rPr>
               <w:t>R</w:t>
             </w:r>
             <w:r>
               <w:rPr>
-                <w:rFonts w:ascii="Tahoma" w:hAnsi="Tahoma" w:cs="Tahoma"/>
+                <w:rFonts w:ascii="Arial" w:hAnsi="Arial" w:cs="Arial"/>
                 <w:b/>
+                <w:sz w:val="18"/>
+                <w:szCs w:val="18"/>
               </w:rPr>
               <w:t>é</w:t>
             </w:r>
             <w:r>
               <w:rPr>
-                <w:rFonts w:ascii="Tahoma" w:hAnsi="Tahoma" w:cs="Tahoma"/>
+                <w:rFonts w:ascii="Arial" w:hAnsi="Arial" w:cs="Arial"/>
                 <w:b/>
+                <w:sz w:val="18"/>
+                <w:szCs w:val="18"/>
               </w:rPr>
               <w:t>f</w:t>
             </w:r>
             <w:r>
               <w:rPr>
-                <w:rFonts w:ascii="Tahoma" w:hAnsi="Tahoma" w:cs="Tahoma"/>
+                <w:rFonts w:ascii="Arial" w:hAnsi="Arial" w:cs="Arial"/>
                 <w:b/>
+                <w:sz w:val="18"/>
+                <w:szCs w:val="18"/>
               </w:rPr>
               <w:t>é</w:t>
             </w:r>
             <w:r>
               <w:rPr>
-                <w:rFonts w:ascii="Tahoma" w:hAnsi="Tahoma" w:cs="Tahoma"/>
+                <w:rFonts w:ascii="Arial" w:hAnsi="Arial" w:cs="Arial"/>
                 <w:b/>
+                <w:sz w:val="18"/>
+                <w:szCs w:val="18"/>
               </w:rPr>
               <w:t>rence</w:t>
             </w:r>
@@ -6594,21 +6590,27 @@
               <w:pStyle w:val="titretableau"/>
               <w:cnfStyle w:val="100000000000" w:firstRow="1" w:lastRow="0" w:firstColumn="0" w:lastColumn="0" w:oddVBand="0" w:evenVBand="0" w:oddHBand="0" w:evenHBand="0" w:firstRowFirstColumn="0" w:firstRowLastColumn="0" w:lastRowFirstColumn="0" w:lastRowLastColumn="0"/>
               <w:rPr>
-                <w:rFonts w:ascii="Tahoma" w:hAnsi="Tahoma" w:cs="Tahoma"/>
+                <w:rFonts w:ascii="Arial" w:hAnsi="Arial" w:cs="Arial"/>
                 <w:b/>
-              </w:rPr>
-            </w:pPr>
-            <w:r>
-              <w:rPr>
-                <w:rFonts w:ascii="Tahoma" w:hAnsi="Tahoma" w:cs="Tahoma"/>
+                <w:sz w:val="18"/>
+                <w:szCs w:val="18"/>
+              </w:rPr>
+            </w:pPr>
+            <w:r>
+              <w:rPr>
+                <w:rFonts w:ascii="Arial" w:hAnsi="Arial" w:cs="Arial"/>
                 <w:b/>
+                <w:sz w:val="18"/>
+                <w:szCs w:val="18"/>
               </w:rPr>
               <w:t>Organism</w:t>
             </w:r>
             <w:r>
               <w:rPr>
-                <w:rFonts w:ascii="Tahoma" w:hAnsi="Tahoma" w:cs="Tahoma"/>
+                <w:rFonts w:ascii="Arial" w:hAnsi="Arial" w:cs="Arial"/>
                 <w:b/>
+                <w:sz w:val="18"/>
+                <w:szCs w:val="18"/>
               </w:rPr>
               <w:t>e</w:t>
             </w:r>
@@ -6630,12 +6632,14 @@
               <w:pStyle w:val="tableau"/>
               <w:jc w:val="center"/>
               <w:rPr>
-                <w:rFonts w:ascii="Tahoma" w:hAnsi="Tahoma" w:cs="Tahoma"/>
-              </w:rPr>
-            </w:pPr>
-            <w:r>
-              <w:rPr>
-                <w:rFonts w:ascii="Tahoma" w:hAnsi="Tahoma" w:cs="Tahoma"/>
+                <w:rFonts w:ascii="Arial" w:hAnsi="Arial" w:cs="Arial"/>
+                <w:sz w:val="18"/>
+              </w:rPr>
+            </w:pPr>
+            <w:r>
+              <w:rPr>
+                <w:rFonts w:ascii="Arial" w:hAnsi="Arial" w:cs="Arial"/>
+                <w:sz w:val="18"/>
               </w:rPr>
               <w:t>1</w:t>
             </w:r>
@@ -6650,9 +6654,17 @@
               <w:pStyle w:val="tableau"/>
               <w:cnfStyle w:val="000000100000" w:firstRow="0" w:lastRow="0" w:firstColumn="0" w:lastColumn="0" w:oddVBand="0" w:evenVBand="0" w:oddHBand="1" w:evenHBand="0" w:firstRowFirstColumn="0" w:firstRowLastColumn="0" w:lastRowFirstColumn="0" w:lastRowLastColumn="0"/>
               <w:rPr>
-                <w:rFonts w:ascii="Tahoma" w:hAnsi="Tahoma" w:cs="Tahoma"/>
-              </w:rPr>
-            </w:pPr>
+                <w:rFonts w:ascii="Arial" w:hAnsi="Arial" w:cs="Arial"/>
+                <w:sz w:val="18"/>
+              </w:rPr>
+            </w:pPr>
+            <w:r>
+              <w:rPr>
+                <w:rFonts w:ascii="Arial" w:hAnsi="Arial" w:cs="Arial"/>
+                <w:sz w:val="18"/>
+              </w:rPr>
+              <w:t>Sujet du projet SYGIME</w:t>
+            </w:r>
           </w:p>
         </w:tc>
         <w:tc>
@@ -6662,11 +6674,20 @@
           <w:p>
             <w:pPr>
               <w:pStyle w:val="tableau"/>
+              <w:jc w:val="center"/>
               <w:cnfStyle w:val="000000100000" w:firstRow="0" w:lastRow="0" w:firstColumn="0" w:lastColumn="0" w:oddVBand="0" w:evenVBand="0" w:oddHBand="1" w:evenHBand="0" w:firstRowFirstColumn="0" w:firstRowLastColumn="0" w:lastRowFirstColumn="0" w:lastRowLastColumn="0"/>
               <w:rPr>
-                <w:rFonts w:ascii="Tahoma" w:hAnsi="Tahoma" w:cs="Tahoma"/>
-              </w:rPr>
-            </w:pPr>
+                <w:rFonts w:ascii="Arial" w:hAnsi="Arial" w:cs="Arial"/>
+                <w:sz w:val="18"/>
+              </w:rPr>
+            </w:pPr>
+            <w:r>
+              <w:rPr>
+                <w:rFonts w:ascii="Arial" w:hAnsi="Arial" w:cs="Arial"/>
+                <w:sz w:val="18"/>
+              </w:rPr>
+              <w:t>SIGL-INTG-SYGIME</w:t>
+            </w:r>
           </w:p>
         </w:tc>
         <w:tc>
@@ -6676,11 +6697,20 @@
           <w:p>
             <w:pPr>
               <w:pStyle w:val="tableau"/>
+              <w:jc w:val="center"/>
               <w:cnfStyle w:val="000000100000" w:firstRow="0" w:lastRow="0" w:firstColumn="0" w:lastColumn="0" w:oddVBand="0" w:evenVBand="0" w:oddHBand="1" w:evenHBand="0" w:firstRowFirstColumn="0" w:firstRowLastColumn="0" w:lastRowFirstColumn="0" w:lastRowLastColumn="0"/>
               <w:rPr>
-                <w:rFonts w:ascii="Tahoma" w:hAnsi="Tahoma" w:cs="Tahoma"/>
-              </w:rPr>
-            </w:pPr>
+                <w:rFonts w:ascii="Arial" w:hAnsi="Arial" w:cs="Arial"/>
+                <w:sz w:val="18"/>
+              </w:rPr>
+            </w:pPr>
+            <w:r>
+              <w:rPr>
+                <w:rFonts w:ascii="Arial" w:hAnsi="Arial" w:cs="Arial"/>
+                <w:sz w:val="18"/>
+              </w:rPr>
+              <w:t>INTG</w:t>
+            </w:r>
           </w:p>
         </w:tc>
       </w:tr>
@@ -6698,9 +6728,17 @@
               <w:pStyle w:val="tableau"/>
               <w:jc w:val="center"/>
               <w:rPr>
-                <w:rFonts w:ascii="Tahoma" w:hAnsi="Tahoma" w:cs="Tahoma"/>
-              </w:rPr>
-            </w:pPr>
+                <w:rFonts w:ascii="Arial" w:hAnsi="Arial" w:cs="Arial"/>
+                <w:sz w:val="18"/>
+              </w:rPr>
+            </w:pPr>
+            <w:r>
+              <w:rPr>
+                <w:rFonts w:ascii="Arial" w:hAnsi="Arial" w:cs="Arial"/>
+                <w:sz w:val="18"/>
+              </w:rPr>
+              <w:t>2</w:t>
+            </w:r>
           </w:p>
         </w:tc>
         <w:tc>
@@ -6712,9 +6750,17 @@
               <w:pStyle w:val="tableau"/>
               <w:cnfStyle w:val="000000000000" w:firstRow="0" w:lastRow="0" w:firstColumn="0" w:lastColumn="0" w:oddVBand="0" w:evenVBand="0" w:oddHBand="0" w:evenHBand="0" w:firstRowFirstColumn="0" w:firstRowLastColumn="0" w:lastRowFirstColumn="0" w:lastRowLastColumn="0"/>
               <w:rPr>
-                <w:rFonts w:ascii="Tahoma" w:hAnsi="Tahoma" w:cs="Tahoma"/>
-              </w:rPr>
-            </w:pPr>
+                <w:rFonts w:ascii="Arial" w:hAnsi="Arial" w:cs="Arial"/>
+                <w:sz w:val="18"/>
+              </w:rPr>
+            </w:pPr>
+            <w:r>
+              <w:rPr>
+                <w:rFonts w:ascii="Arial" w:hAnsi="Arial" w:cs="Arial"/>
+                <w:sz w:val="18"/>
+              </w:rPr>
+              <w:t>Document de Démarche Méthodologique</w:t>
+            </w:r>
           </w:p>
         </w:tc>
         <w:tc>
@@ -6724,11 +6770,30 @@
           <w:p>
             <w:pPr>
               <w:pStyle w:val="tableau"/>
+              <w:jc w:val="center"/>
               <w:cnfStyle w:val="000000000000" w:firstRow="0" w:lastRow="0" w:firstColumn="0" w:lastColumn="0" w:oddVBand="0" w:evenVBand="0" w:oddHBand="0" w:evenHBand="0" w:firstRowFirstColumn="0" w:firstRowLastColumn="0" w:lastRowFirstColumn="0" w:lastRowLastColumn="0"/>
               <w:rPr>
-                <w:rFonts w:ascii="Tahoma" w:hAnsi="Tahoma" w:cs="Tahoma"/>
-              </w:rPr>
-            </w:pPr>
+                <w:rFonts w:ascii="Arial" w:hAnsi="Arial" w:cs="Arial"/>
+                <w:sz w:val="18"/>
+                <w:lang w:val="en-US"/>
+              </w:rPr>
+            </w:pPr>
+            <w:r>
+              <w:rPr>
+                <w:rFonts w:ascii="Arial" w:hAnsi="Arial" w:cs="Arial"/>
+                <w:sz w:val="18"/>
+                <w:lang w:val="en-GB"/>
+              </w:rPr>
+              <w:t>INTG_STOCKHOLM_AGL_</w:t>
+            </w:r>
+            <w:r>
+              <w:rPr>
+                <w:rFonts w:ascii="Arial" w:hAnsi="Arial" w:cs="Arial"/>
+                <w:sz w:val="18"/>
+                <w:lang w:val="en-GB"/>
+              </w:rPr>
+              <w:t>DDM</w:t>
+            </w:r>
           </w:p>
         </w:tc>
         <w:tc>
@@ -6738,28 +6803,162 @@
           <w:p>
             <w:pPr>
               <w:pStyle w:val="tableau"/>
+              <w:jc w:val="center"/>
               <w:cnfStyle w:val="000000000000" w:firstRow="0" w:lastRow="0" w:firstColumn="0" w:lastColumn="0" w:oddVBand="0" w:evenVBand="0" w:oddHBand="0" w:evenHBand="0" w:firstRowFirstColumn="0" w:firstRowLastColumn="0" w:lastRowFirstColumn="0" w:lastRowLastColumn="0"/>
               <w:rPr>
-                <w:rFonts w:ascii="Tahoma" w:hAnsi="Tahoma" w:cs="Tahoma"/>
-              </w:rPr>
-            </w:pPr>
+                <w:rFonts w:ascii="Arial" w:hAnsi="Arial" w:cs="Arial"/>
+                <w:sz w:val="18"/>
+                <w:lang w:val="en-US"/>
+              </w:rPr>
+            </w:pPr>
+            <w:r>
+              <w:rPr>
+                <w:rFonts w:ascii="Arial" w:hAnsi="Arial" w:cs="Arial"/>
+                <w:sz w:val="18"/>
+                <w:lang w:val="en-US"/>
+              </w:rPr>
+              <w:t xml:space="preserve">Groupe </w:t>
+            </w:r>
+            <w:r>
+              <w:rPr>
+                <w:rFonts w:ascii="Arial" w:hAnsi="Arial" w:cs="Arial"/>
+                <w:sz w:val="18"/>
+                <w:lang w:val="en-US"/>
+              </w:rPr>
+              <w:t>STOCKHOLM</w:t>
+            </w:r>
+          </w:p>
+        </w:tc>
+      </w:tr>
+      <w:tr>
+        <w:trPr>
+          <w:cnfStyle w:val="000000100000" w:firstRow="0" w:lastRow="0" w:firstColumn="0" w:lastColumn="0" w:oddVBand="0" w:evenVBand="0" w:oddHBand="1" w:evenHBand="0" w:firstRowFirstColumn="0" w:firstRowLastColumn="0" w:lastRowFirstColumn="0" w:lastRowLastColumn="0"/>
+          <w:trHeight w:val="20"/>
+        </w:trPr>
+        <w:tc>
+          <w:tcPr>
+            <w:cnfStyle w:val="001000000000" w:firstRow="0" w:lastRow="0" w:firstColumn="1" w:lastColumn="0" w:oddVBand="0" w:evenVBand="0" w:oddHBand="0" w:evenHBand="0" w:firstRowFirstColumn="0" w:firstRowLastColumn="0" w:lastRowFirstColumn="0" w:lastRowLastColumn="0"/>
+            <w:tcW w:w="559" w:type="dxa"/>
+          </w:tcPr>
+          <w:p>
+            <w:pPr>
+              <w:pStyle w:val="tableau"/>
+              <w:jc w:val="center"/>
+              <w:rPr>
+                <w:rFonts w:ascii="Arial" w:hAnsi="Arial" w:cs="Arial"/>
+                <w:sz w:val="18"/>
+              </w:rPr>
+            </w:pPr>
+            <w:r>
+              <w:rPr>
+                <w:rFonts w:ascii="Arial" w:hAnsi="Arial" w:cs="Arial"/>
+                <w:sz w:val="18"/>
+              </w:rPr>
+              <w:t>3</w:t>
+            </w:r>
+          </w:p>
+        </w:tc>
+        <w:tc>
+          <w:tcPr>
+            <w:tcW w:w="4090" w:type="dxa"/>
+          </w:tcPr>
+          <w:p>
+            <w:pPr>
+              <w:pStyle w:val="tableau"/>
+              <w:cnfStyle w:val="000000100000" w:firstRow="0" w:lastRow="0" w:firstColumn="0" w:lastColumn="0" w:oddVBand="0" w:evenVBand="0" w:oddHBand="1" w:evenHBand="0" w:firstRowFirstColumn="0" w:firstRowLastColumn="0" w:lastRowFirstColumn="0" w:lastRowLastColumn="0"/>
+              <w:rPr>
+                <w:rFonts w:ascii="Arial" w:hAnsi="Arial" w:cs="Arial"/>
+                <w:sz w:val="18"/>
+              </w:rPr>
+            </w:pPr>
+            <w:r>
+              <w:rPr>
+                <w:rFonts w:ascii="Arial" w:hAnsi="Arial" w:cs="Arial"/>
+                <w:sz w:val="18"/>
+              </w:rPr>
+              <w:t>Template « Spécifications »</w:t>
+            </w:r>
+          </w:p>
+        </w:tc>
+        <w:tc>
+          <w:tcPr>
+            <w:tcW w:w="2057" w:type="dxa"/>
+          </w:tcPr>
+          <w:p>
+            <w:pPr>
+              <w:pStyle w:val="tableau"/>
+              <w:jc w:val="center"/>
+              <w:cnfStyle w:val="000000100000" w:firstRow="0" w:lastRow="0" w:firstColumn="0" w:lastColumn="0" w:oddVBand="0" w:evenVBand="0" w:oddHBand="1" w:evenHBand="0" w:firstRowFirstColumn="0" w:firstRowLastColumn="0" w:lastRowFirstColumn="0" w:lastRowLastColumn="0"/>
+              <w:rPr>
+                <w:rFonts w:ascii="Arial" w:hAnsi="Arial" w:cs="Arial"/>
+                <w:sz w:val="18"/>
+                <w:lang w:val="en-US"/>
+              </w:rPr>
+            </w:pPr>
+            <w:r>
+              <w:rPr>
+                <w:rFonts w:ascii="Arial" w:hAnsi="Arial" w:cs="Arial"/>
+                <w:sz w:val="18"/>
+                <w:lang w:val="en-GB"/>
+              </w:rPr>
+              <w:t>INTG_STOCKHOLM_AGL_SPEC_TEMPLATE</w:t>
+            </w:r>
+          </w:p>
+        </w:tc>
+        <w:tc>
+          <w:tcPr>
+            <w:tcW w:w="2343" w:type="dxa"/>
+          </w:tcPr>
+          <w:p>
+            <w:pPr>
+              <w:pStyle w:val="tableau"/>
+              <w:jc w:val="center"/>
+              <w:cnfStyle w:val="000000100000" w:firstRow="0" w:lastRow="0" w:firstColumn="0" w:lastColumn="0" w:oddVBand="0" w:evenVBand="0" w:oddHBand="1" w:evenHBand="0" w:firstRowFirstColumn="0" w:firstRowLastColumn="0" w:lastRowFirstColumn="0" w:lastRowLastColumn="0"/>
+              <w:rPr>
+                <w:rFonts w:ascii="Arial" w:hAnsi="Arial" w:cs="Arial"/>
+                <w:sz w:val="18"/>
+                <w:lang w:val="en-US"/>
+              </w:rPr>
+            </w:pPr>
+            <w:r>
+              <w:rPr>
+                <w:rFonts w:ascii="Arial" w:hAnsi="Arial" w:cs="Arial"/>
+                <w:sz w:val="18"/>
+                <w:lang w:val="en-US"/>
+              </w:rPr>
+              <w:t xml:space="preserve">Groupe </w:t>
+            </w:r>
+            <w:r>
+              <w:rPr>
+                <w:rFonts w:ascii="Arial" w:hAnsi="Arial" w:cs="Arial"/>
+                <w:sz w:val="18"/>
+                <w:lang w:val="en-US"/>
+              </w:rPr>
+              <w:t>STOCKHOLM</w:t>
+            </w:r>
           </w:p>
         </w:tc>
       </w:tr>
     </w:tbl>
-    <w:p/>
+    <w:p>
+      <w:pPr>
+        <w:rPr>
+          <w:lang w:val="en-US"/>
+        </w:rPr>
+      </w:pPr>
+    </w:p>
     <w:p>
       <w:pPr>
         <w:pStyle w:val="Titre2"/>
       </w:pPr>
-      <w:bookmarkStart w:id="15" w:name="_Toc373940001"/>
-      <w:bookmarkStart w:id="16" w:name="_Toc375251833"/>
+      <w:bookmarkStart w:id="14" w:name="_Toc373940001"/>
+      <w:bookmarkStart w:id="15" w:name="_Toc375251833"/>
       <w:bookmarkEnd w:id="13"/>
       <w:r>
         <w:t>Documents applicables</w:t>
       </w:r>
+      <w:bookmarkEnd w:id="14"/>
       <w:bookmarkEnd w:id="15"/>
-      <w:bookmarkEnd w:id="16"/>
     </w:p>
     <w:tbl>
       <w:tblPr>
@@ -6788,14 +6987,18 @@
             <w:pPr>
               <w:pStyle w:val="titretableau"/>
               <w:rPr>
-                <w:rFonts w:ascii="Tahoma" w:hAnsi="Tahoma" w:cs="Tahoma"/>
+                <w:rFonts w:ascii="Arial" w:hAnsi="Arial" w:cs="Arial"/>
                 <w:b/>
-              </w:rPr>
-            </w:pPr>
-            <w:r>
-              <w:rPr>
-                <w:rFonts w:ascii="Tahoma" w:hAnsi="Tahoma" w:cs="Tahoma"/>
+                <w:sz w:val="18"/>
+                <w:szCs w:val="18"/>
+              </w:rPr>
+            </w:pPr>
+            <w:r>
+              <w:rPr>
+                <w:rFonts w:ascii="Arial" w:hAnsi="Arial" w:cs="Arial"/>
                 <w:b/>
+                <w:sz w:val="18"/>
+                <w:szCs w:val="18"/>
               </w:rPr>
               <w:t>N°</w:t>
             </w:r>
@@ -6810,14 +7013,18 @@
               <w:pStyle w:val="titretableau"/>
               <w:cnfStyle w:val="100000000000" w:firstRow="1" w:lastRow="0" w:firstColumn="0" w:lastColumn="0" w:oddVBand="0" w:evenVBand="0" w:oddHBand="0" w:evenHBand="0" w:firstRowFirstColumn="0" w:firstRowLastColumn="0" w:lastRowFirstColumn="0" w:lastRowLastColumn="0"/>
               <w:rPr>
-                <w:rFonts w:ascii="Tahoma" w:hAnsi="Tahoma" w:cs="Tahoma"/>
+                <w:rFonts w:ascii="Arial" w:hAnsi="Arial" w:cs="Arial"/>
                 <w:b/>
-              </w:rPr>
-            </w:pPr>
-            <w:r>
-              <w:rPr>
-                <w:rFonts w:ascii="Tahoma" w:hAnsi="Tahoma" w:cs="Tahoma"/>
+                <w:sz w:val="18"/>
+                <w:szCs w:val="18"/>
+              </w:rPr>
+            </w:pPr>
+            <w:r>
+              <w:rPr>
+                <w:rFonts w:ascii="Arial" w:hAnsi="Arial" w:cs="Arial"/>
                 <w:b/>
+                <w:sz w:val="18"/>
+                <w:szCs w:val="18"/>
               </w:rPr>
               <w:t>Document</w:t>
             </w:r>
@@ -6832,42 +7039,54 @@
               <w:pStyle w:val="titretableau"/>
               <w:cnfStyle w:val="100000000000" w:firstRow="1" w:lastRow="0" w:firstColumn="0" w:lastColumn="0" w:oddVBand="0" w:evenVBand="0" w:oddHBand="0" w:evenHBand="0" w:firstRowFirstColumn="0" w:firstRowLastColumn="0" w:lastRowFirstColumn="0" w:lastRowLastColumn="0"/>
               <w:rPr>
-                <w:rFonts w:ascii="Tahoma" w:hAnsi="Tahoma" w:cs="Tahoma"/>
+                <w:rFonts w:ascii="Arial" w:hAnsi="Arial" w:cs="Arial"/>
                 <w:b/>
-              </w:rPr>
-            </w:pPr>
-            <w:r>
-              <w:rPr>
-                <w:rFonts w:ascii="Tahoma" w:hAnsi="Tahoma" w:cs="Tahoma"/>
+                <w:sz w:val="18"/>
+                <w:szCs w:val="18"/>
+              </w:rPr>
+            </w:pPr>
+            <w:r>
+              <w:rPr>
+                <w:rFonts w:ascii="Arial" w:hAnsi="Arial" w:cs="Arial"/>
                 <w:b/>
+                <w:sz w:val="18"/>
+                <w:szCs w:val="18"/>
               </w:rPr>
               <w:t>R</w:t>
             </w:r>
             <w:r>
               <w:rPr>
-                <w:rFonts w:ascii="Tahoma" w:hAnsi="Tahoma" w:cs="Tahoma"/>
+                <w:rFonts w:ascii="Arial" w:hAnsi="Arial" w:cs="Arial"/>
                 <w:b/>
+                <w:sz w:val="18"/>
+                <w:szCs w:val="18"/>
               </w:rPr>
               <w:t>é</w:t>
             </w:r>
             <w:r>
               <w:rPr>
-                <w:rFonts w:ascii="Tahoma" w:hAnsi="Tahoma" w:cs="Tahoma"/>
+                <w:rFonts w:ascii="Arial" w:hAnsi="Arial" w:cs="Arial"/>
                 <w:b/>
+                <w:sz w:val="18"/>
+                <w:szCs w:val="18"/>
               </w:rPr>
               <w:t>f</w:t>
             </w:r>
             <w:r>
               <w:rPr>
-                <w:rFonts w:ascii="Tahoma" w:hAnsi="Tahoma" w:cs="Tahoma"/>
+                <w:rFonts w:ascii="Arial" w:hAnsi="Arial" w:cs="Arial"/>
                 <w:b/>
+                <w:sz w:val="18"/>
+                <w:szCs w:val="18"/>
               </w:rPr>
               <w:t>é</w:t>
             </w:r>
             <w:r>
               <w:rPr>
-                <w:rFonts w:ascii="Tahoma" w:hAnsi="Tahoma" w:cs="Tahoma"/>
+                <w:rFonts w:ascii="Arial" w:hAnsi="Arial" w:cs="Arial"/>
                 <w:b/>
+                <w:sz w:val="18"/>
+                <w:szCs w:val="18"/>
               </w:rPr>
               <w:t>rence</w:t>
             </w:r>
@@ -6882,21 +7101,27 @@
               <w:pStyle w:val="titretableau"/>
               <w:cnfStyle w:val="100000000000" w:firstRow="1" w:lastRow="0" w:firstColumn="0" w:lastColumn="0" w:oddVBand="0" w:evenVBand="0" w:oddHBand="0" w:evenHBand="0" w:firstRowFirstColumn="0" w:firstRowLastColumn="0" w:lastRowFirstColumn="0" w:lastRowLastColumn="0"/>
               <w:rPr>
-                <w:rFonts w:ascii="Tahoma" w:hAnsi="Tahoma" w:cs="Tahoma"/>
+                <w:rFonts w:ascii="Arial" w:hAnsi="Arial" w:cs="Arial"/>
                 <w:b/>
-              </w:rPr>
-            </w:pPr>
-            <w:r>
-              <w:rPr>
-                <w:rFonts w:ascii="Tahoma" w:hAnsi="Tahoma" w:cs="Tahoma"/>
+                <w:sz w:val="18"/>
+                <w:szCs w:val="18"/>
+              </w:rPr>
+            </w:pPr>
+            <w:r>
+              <w:rPr>
+                <w:rFonts w:ascii="Arial" w:hAnsi="Arial" w:cs="Arial"/>
                 <w:b/>
+                <w:sz w:val="18"/>
+                <w:szCs w:val="18"/>
               </w:rPr>
               <w:t>Organism</w:t>
             </w:r>
             <w:r>
               <w:rPr>
-                <w:rFonts w:ascii="Tahoma" w:hAnsi="Tahoma" w:cs="Tahoma"/>
+                <w:rFonts w:ascii="Arial" w:hAnsi="Arial" w:cs="Arial"/>
                 <w:b/>
+                <w:sz w:val="18"/>
+                <w:szCs w:val="18"/>
               </w:rPr>
               <w:t>e</w:t>
             </w:r>
@@ -6918,12 +7143,16 @@
               <w:pStyle w:val="tableau"/>
               <w:jc w:val="center"/>
               <w:rPr>
-                <w:rFonts w:ascii="Tahoma" w:hAnsi="Tahoma" w:cs="Tahoma"/>
-              </w:rPr>
-            </w:pPr>
-            <w:r>
-              <w:rPr>
-                <w:rFonts w:ascii="Tahoma" w:hAnsi="Tahoma" w:cs="Tahoma"/>
+                <w:rFonts w:ascii="Arial" w:hAnsi="Arial" w:cs="Arial"/>
+                <w:sz w:val="18"/>
+                <w:szCs w:val="18"/>
+              </w:rPr>
+            </w:pPr>
+            <w:r>
+              <w:rPr>
+                <w:rFonts w:ascii="Arial" w:hAnsi="Arial" w:cs="Arial"/>
+                <w:sz w:val="18"/>
+                <w:szCs w:val="18"/>
               </w:rPr>
               <w:t>1</w:t>
             </w:r>
@@ -6938,9 +7167,19 @@
               <w:pStyle w:val="tableau"/>
               <w:cnfStyle w:val="000000100000" w:firstRow="0" w:lastRow="0" w:firstColumn="0" w:lastColumn="0" w:oddVBand="0" w:evenVBand="0" w:oddHBand="1" w:evenHBand="0" w:firstRowFirstColumn="0" w:firstRowLastColumn="0" w:lastRowFirstColumn="0" w:lastRowLastColumn="0"/>
               <w:rPr>
-                <w:rFonts w:ascii="Tahoma" w:hAnsi="Tahoma" w:cs="Tahoma"/>
-              </w:rPr>
-            </w:pPr>
+                <w:rFonts w:ascii="Arial" w:hAnsi="Arial" w:cs="Arial"/>
+                <w:sz w:val="18"/>
+                <w:szCs w:val="18"/>
+              </w:rPr>
+            </w:pPr>
+            <w:r>
+              <w:rPr>
+                <w:rFonts w:ascii="Arial" w:hAnsi="Arial" w:cs="Arial"/>
+                <w:sz w:val="18"/>
+                <w:szCs w:val="18"/>
+              </w:rPr>
+              <w:t>Document de conception</w:t>
+            </w:r>
           </w:p>
         </w:tc>
         <w:tc>
@@ -6952,9 +7191,22 @@
               <w:pStyle w:val="tableau"/>
               <w:cnfStyle w:val="000000100000" w:firstRow="0" w:lastRow="0" w:firstColumn="0" w:lastColumn="0" w:oddVBand="0" w:evenVBand="0" w:oddHBand="1" w:evenHBand="0" w:firstRowFirstColumn="0" w:firstRowLastColumn="0" w:lastRowFirstColumn="0" w:lastRowLastColumn="0"/>
               <w:rPr>
-                <w:rFonts w:ascii="Tahoma" w:hAnsi="Tahoma" w:cs="Tahoma"/>
-              </w:rPr>
-            </w:pPr>
+                <w:rFonts w:ascii="Arial" w:hAnsi="Arial" w:cs="Arial"/>
+                <w:sz w:val="18"/>
+                <w:szCs w:val="18"/>
+                <w:lang w:val="en-US"/>
+              </w:rPr>
+            </w:pPr>
+            <w:r>
+              <w:rPr>
+                <w:rFonts w:ascii="Arial" w:hAnsi="Arial" w:cs="Arial"/>
+                <w:sz w:val="18"/>
+                <w:szCs w:val="18"/>
+              </w:rPr>
+              <w:t>EPITA/SIGL/FLORENCE/AGL/SYGIME/DC</w:t>
+            </w:r>
+            <w:bookmarkStart w:id="16" w:name="_GoBack"/>
+            <w:bookmarkEnd w:id="16"/>
           </w:p>
         </w:tc>
         <w:tc>
@@ -6966,9 +7218,21 @@
               <w:pStyle w:val="tableau"/>
               <w:cnfStyle w:val="000000100000" w:firstRow="0" w:lastRow="0" w:firstColumn="0" w:lastColumn="0" w:oddVBand="0" w:evenVBand="0" w:oddHBand="1" w:evenHBand="0" w:firstRowFirstColumn="0" w:firstRowLastColumn="0" w:lastRowFirstColumn="0" w:lastRowLastColumn="0"/>
               <w:rPr>
-                <w:rFonts w:ascii="Tahoma" w:hAnsi="Tahoma" w:cs="Tahoma"/>
-              </w:rPr>
-            </w:pPr>
+                <w:rFonts w:ascii="Arial" w:hAnsi="Arial" w:cs="Arial"/>
+                <w:sz w:val="18"/>
+                <w:szCs w:val="18"/>
+                <w:lang w:val="en-US"/>
+              </w:rPr>
+            </w:pPr>
+            <w:r>
+              <w:rPr>
+                <w:rFonts w:ascii="Arial" w:hAnsi="Arial" w:cs="Arial"/>
+                <w:sz w:val="18"/>
+                <w:szCs w:val="18"/>
+                <w:lang w:val="en-US"/>
+              </w:rPr>
+              <w:t>Groupe FLORENCE</w:t>
+            </w:r>
           </w:p>
         </w:tc>
       </w:tr>
@@ -6986,7 +7250,10 @@
               <w:pStyle w:val="tableau"/>
               <w:jc w:val="center"/>
               <w:rPr>
-                <w:rFonts w:ascii="Tahoma" w:hAnsi="Tahoma" w:cs="Tahoma"/>
+                <w:rFonts w:ascii="Arial" w:hAnsi="Arial" w:cs="Arial"/>
+                <w:sz w:val="18"/>
+                <w:szCs w:val="18"/>
+                <w:lang w:val="en-US"/>
               </w:rPr>
             </w:pPr>
           </w:p>
@@ -7000,7 +7267,10 @@
               <w:pStyle w:val="tableau"/>
               <w:cnfStyle w:val="000000000000" w:firstRow="0" w:lastRow="0" w:firstColumn="0" w:lastColumn="0" w:oddVBand="0" w:evenVBand="0" w:oddHBand="0" w:evenHBand="0" w:firstRowFirstColumn="0" w:firstRowLastColumn="0" w:lastRowFirstColumn="0" w:lastRowLastColumn="0"/>
               <w:rPr>
-                <w:rFonts w:ascii="Tahoma" w:hAnsi="Tahoma" w:cs="Tahoma"/>
+                <w:rFonts w:ascii="Arial" w:hAnsi="Arial" w:cs="Arial"/>
+                <w:sz w:val="18"/>
+                <w:szCs w:val="18"/>
+                <w:lang w:val="en-US"/>
               </w:rPr>
             </w:pPr>
           </w:p>
@@ -7014,7 +7284,10 @@
               <w:pStyle w:val="tableau"/>
               <w:cnfStyle w:val="000000000000" w:firstRow="0" w:lastRow="0" w:firstColumn="0" w:lastColumn="0" w:oddVBand="0" w:evenVBand="0" w:oddHBand="0" w:evenHBand="0" w:firstRowFirstColumn="0" w:firstRowLastColumn="0" w:lastRowFirstColumn="0" w:lastRowLastColumn="0"/>
               <w:rPr>
-                <w:rFonts w:ascii="Tahoma" w:hAnsi="Tahoma" w:cs="Tahoma"/>
+                <w:rFonts w:ascii="Arial" w:hAnsi="Arial" w:cs="Arial"/>
+                <w:sz w:val="18"/>
+                <w:szCs w:val="18"/>
+                <w:lang w:val="en-US"/>
               </w:rPr>
             </w:pPr>
           </w:p>
@@ -7028,7 +7301,10 @@
               <w:pStyle w:val="tableau"/>
               <w:cnfStyle w:val="000000000000" w:firstRow="0" w:lastRow="0" w:firstColumn="0" w:lastColumn="0" w:oddVBand="0" w:evenVBand="0" w:oddHBand="0" w:evenHBand="0" w:firstRowFirstColumn="0" w:firstRowLastColumn="0" w:lastRowFirstColumn="0" w:lastRowLastColumn="0"/>
               <w:rPr>
-                <w:rFonts w:ascii="Tahoma" w:hAnsi="Tahoma" w:cs="Tahoma"/>
+                <w:rFonts w:ascii="Arial" w:hAnsi="Arial" w:cs="Arial"/>
+                <w:sz w:val="18"/>
+                <w:szCs w:val="18"/>
+                <w:lang w:val="en-US"/>
               </w:rPr>
             </w:pPr>
           </w:p>
@@ -7126,10 +7402,10 @@
             <v:path o:extrusionok="f" gradientshapeok="t" o:connecttype="rect"/>
             <o:lock v:ext="edit" aspectratio="t"/>
           </v:shapetype>
-          <v:shape id="_x0000_i1025" type="#_x0000_t75" style="width:579.75pt;height:431.25pt" o:ole="">
+          <v:shape id="_x0000_i1025" type="#_x0000_t75" style="width:579.75pt;height:431.45pt" o:ole="">
             <v:imagedata r:id="rId9" o:title=""/>
           </v:shape>
-          <o:OLEObject Type="Embed" ProgID="Visio.Drawing.15" ShapeID="_x0000_i1025" DrawAspect="Content" ObjectID="_1448996351" r:id="rId10"/>
+          <o:OLEObject Type="Embed" ProgID="Visio.Drawing.15" ShapeID="_x0000_i1025" DrawAspect="Content" ObjectID="_1451158843" r:id="rId10"/>
         </w:object>
       </w:r>
     </w:p>
@@ -7141,27 +7417,14 @@
       <w:r>
         <w:t xml:space="preserve">Figure </w:t>
       </w:r>
-      <w:r>
-        <w:fldChar w:fldCharType="begin"/>
-      </w:r>
-      <w:r>
-        <w:instrText xml:space="preserve"> SEQ Figure \* ARABIC </w:instrText>
-      </w:r>
-      <w:r>
-        <w:fldChar w:fldCharType="separate"/>
-      </w:r>
-      <w:r>
-        <w:rPr>
-          <w:noProof/>
-        </w:rPr>
-        <w:t>1</w:t>
-      </w:r>
-      <w:r>
-        <w:rPr>
-          <w:noProof/>
-        </w:rPr>
-        <w:fldChar w:fldCharType="end"/>
-      </w:r>
+      <w:fldSimple w:instr=" SEQ Figure \* ARABIC ">
+        <w:r>
+          <w:rPr>
+            <w:noProof/>
+          </w:rPr>
+          <w:t>1</w:t>
+        </w:r>
+      </w:fldSimple>
       <w:r>
         <w:t xml:space="preserve"> : Arborescence des écrans</w:t>
       </w:r>
@@ -7302,27 +7565,14 @@
       <w:r>
         <w:t xml:space="preserve">Figure </w:t>
       </w:r>
-      <w:r>
-        <w:fldChar w:fldCharType="begin"/>
-      </w:r>
-      <w:r>
-        <w:instrText xml:space="preserve"> SEQ Figure \* ARABIC </w:instrText>
-      </w:r>
-      <w:r>
-        <w:fldChar w:fldCharType="separate"/>
-      </w:r>
-      <w:r>
-        <w:rPr>
-          <w:noProof/>
-        </w:rPr>
-        <w:t>2</w:t>
-      </w:r>
-      <w:r>
-        <w:rPr>
-          <w:noProof/>
-        </w:rPr>
-        <w:fldChar w:fldCharType="end"/>
-      </w:r>
+      <w:fldSimple w:instr=" SEQ Figure \* ARABIC ">
+        <w:r>
+          <w:rPr>
+            <w:noProof/>
+          </w:rPr>
+          <w:t>2</w:t>
+        </w:r>
+      </w:fldSimple>
       <w:r>
         <w:t> :</w:t>
       </w:r>
@@ -9431,27 +9681,14 @@
       <w:r>
         <w:t xml:space="preserve">Figure </w:t>
       </w:r>
-      <w:r>
-        <w:fldChar w:fldCharType="begin"/>
-      </w:r>
-      <w:r>
-        <w:instrText xml:space="preserve"> SEQ Figure \* ARABIC </w:instrText>
-      </w:r>
-      <w:r>
-        <w:fldChar w:fldCharType="separate"/>
-      </w:r>
-      <w:r>
-        <w:rPr>
-          <w:noProof/>
-        </w:rPr>
-        <w:t>3</w:t>
-      </w:r>
-      <w:r>
-        <w:rPr>
-          <w:noProof/>
-        </w:rPr>
-        <w:fldChar w:fldCharType="end"/>
-      </w:r>
+      <w:fldSimple w:instr=" SEQ Figure \* ARABIC ">
+        <w:r>
+          <w:rPr>
+            <w:noProof/>
+          </w:rPr>
+          <w:t>3</w:t>
+        </w:r>
+      </w:fldSimple>
       <w:r>
         <w:t xml:space="preserve"> : Ecran de connexion</w:t>
       </w:r>
@@ -9529,27 +9766,14 @@
       <w:r>
         <w:t xml:space="preserve">Figure </w:t>
       </w:r>
-      <w:r>
-        <w:fldChar w:fldCharType="begin"/>
-      </w:r>
-      <w:r>
-        <w:instrText xml:space="preserve"> SEQ Figure \* ARABIC </w:instrText>
-      </w:r>
-      <w:r>
-        <w:fldChar w:fldCharType="separate"/>
-      </w:r>
-      <w:r>
-        <w:rPr>
-          <w:noProof/>
-        </w:rPr>
-        <w:t>4</w:t>
-      </w:r>
-      <w:r>
-        <w:rPr>
-          <w:noProof/>
-        </w:rPr>
-        <w:fldChar w:fldCharType="end"/>
-      </w:r>
+      <w:fldSimple w:instr=" SEQ Figure \* ARABIC ">
+        <w:r>
+          <w:rPr>
+            <w:noProof/>
+          </w:rPr>
+          <w:t>4</w:t>
+        </w:r>
+      </w:fldSimple>
       <w:r>
         <w:t xml:space="preserve"> </w:t>
       </w:r>
@@ -9622,27 +9846,14 @@
       <w:r>
         <w:t xml:space="preserve">Figure </w:t>
       </w:r>
-      <w:r>
-        <w:fldChar w:fldCharType="begin"/>
-      </w:r>
-      <w:r>
-        <w:instrText xml:space="preserve"> SEQ Figure \* ARABIC </w:instrText>
-      </w:r>
-      <w:r>
-        <w:fldChar w:fldCharType="separate"/>
-      </w:r>
-      <w:r>
-        <w:rPr>
-          <w:noProof/>
-        </w:rPr>
-        <w:t>5</w:t>
-      </w:r>
-      <w:r>
-        <w:rPr>
-          <w:noProof/>
-        </w:rPr>
-        <w:fldChar w:fldCharType="end"/>
-      </w:r>
+      <w:fldSimple w:instr=" SEQ Figure \* ARABIC ">
+        <w:r>
+          <w:rPr>
+            <w:noProof/>
+          </w:rPr>
+          <w:t>5</w:t>
+        </w:r>
+      </w:fldSimple>
       <w:r>
         <w:t xml:space="preserve"> : Ecran d'ajout d'un nouvel utilisateur</w:t>
       </w:r>
@@ -9709,27 +9920,14 @@
       <w:r>
         <w:t xml:space="preserve">Figure </w:t>
       </w:r>
-      <w:r>
-        <w:fldChar w:fldCharType="begin"/>
-      </w:r>
-      <w:r>
-        <w:instrText xml:space="preserve"> SEQ Figure \* ARABIC </w:instrText>
-      </w:r>
-      <w:r>
-        <w:fldChar w:fldCharType="separate"/>
-      </w:r>
-      <w:r>
-        <w:rPr>
-          <w:noProof/>
-        </w:rPr>
-        <w:t>6</w:t>
-      </w:r>
-      <w:r>
-        <w:rPr>
-          <w:noProof/>
-        </w:rPr>
-        <w:fldChar w:fldCharType="end"/>
-      </w:r>
+      <w:fldSimple w:instr=" SEQ Figure \* ARABIC ">
+        <w:r>
+          <w:rPr>
+            <w:noProof/>
+          </w:rPr>
+          <w:t>6</w:t>
+        </w:r>
+      </w:fldSimple>
       <w:r>
         <w:t xml:space="preserve"> </w:t>
       </w:r>
@@ -9811,27 +10009,14 @@
       <w:r>
         <w:t xml:space="preserve">Figure </w:t>
       </w:r>
-      <w:r>
-        <w:fldChar w:fldCharType="begin"/>
-      </w:r>
-      <w:r>
-        <w:instrText xml:space="preserve"> SEQ Figure \* ARABIC </w:instrText>
-      </w:r>
-      <w:r>
-        <w:fldChar w:fldCharType="separate"/>
-      </w:r>
-      <w:r>
-        <w:rPr>
-          <w:noProof/>
-        </w:rPr>
-        <w:t>7</w:t>
-      </w:r>
-      <w:r>
-        <w:rPr>
-          <w:noProof/>
-        </w:rPr>
-        <w:fldChar w:fldCharType="end"/>
-      </w:r>
+      <w:fldSimple w:instr=" SEQ Figure \* ARABIC ">
+        <w:r>
+          <w:rPr>
+            <w:noProof/>
+          </w:rPr>
+          <w:t>7</w:t>
+        </w:r>
+      </w:fldSimple>
       <w:r>
         <w:t xml:space="preserve"> : </w:t>
       </w:r>
@@ -9908,27 +10093,14 @@
       <w:r>
         <w:t xml:space="preserve">Figure </w:t>
       </w:r>
-      <w:r>
-        <w:fldChar w:fldCharType="begin"/>
-      </w:r>
-      <w:r>
-        <w:instrText xml:space="preserve"> SEQ Figure \* ARABIC </w:instrText>
-      </w:r>
-      <w:r>
-        <w:fldChar w:fldCharType="separate"/>
-      </w:r>
-      <w:r>
-        <w:rPr>
-          <w:noProof/>
-        </w:rPr>
-        <w:t>8</w:t>
-      </w:r>
-      <w:r>
-        <w:rPr>
-          <w:noProof/>
-        </w:rPr>
-        <w:fldChar w:fldCharType="end"/>
-      </w:r>
+      <w:fldSimple w:instr=" SEQ Figure \* ARABIC ">
+        <w:r>
+          <w:rPr>
+            <w:noProof/>
+          </w:rPr>
+          <w:t>8</w:t>
+        </w:r>
+      </w:fldSimple>
       <w:r>
         <w:t xml:space="preserve"> </w:t>
       </w:r>
@@ -10001,27 +10173,14 @@
       <w:r>
         <w:t xml:space="preserve">Figure </w:t>
       </w:r>
-      <w:r>
-        <w:fldChar w:fldCharType="begin"/>
-      </w:r>
-      <w:r>
-        <w:instrText xml:space="preserve"> SEQ Figure \* ARABIC </w:instrText>
-      </w:r>
-      <w:r>
-        <w:fldChar w:fldCharType="separate"/>
-      </w:r>
-      <w:r>
-        <w:rPr>
-          <w:noProof/>
-        </w:rPr>
-        <w:t>9</w:t>
-      </w:r>
-      <w:r>
-        <w:rPr>
-          <w:noProof/>
-        </w:rPr>
-        <w:fldChar w:fldCharType="end"/>
-      </w:r>
+      <w:fldSimple w:instr=" SEQ Figure \* ARABIC ">
+        <w:r>
+          <w:rPr>
+            <w:noProof/>
+          </w:rPr>
+          <w:t>9</w:t>
+        </w:r>
+      </w:fldSimple>
       <w:r>
         <w:t xml:space="preserve"> </w:t>
       </w:r>
@@ -10094,27 +10253,14 @@
       <w:r>
         <w:t xml:space="preserve">Figure </w:t>
       </w:r>
-      <w:r>
-        <w:fldChar w:fldCharType="begin"/>
-      </w:r>
-      <w:r>
-        <w:instrText xml:space="preserve"> SEQ Figure \* ARABIC </w:instrText>
-      </w:r>
-      <w:r>
-        <w:fldChar w:fldCharType="separate"/>
-      </w:r>
-      <w:r>
-        <w:rPr>
-          <w:noProof/>
-        </w:rPr>
-        <w:t>10</w:t>
-      </w:r>
-      <w:r>
-        <w:rPr>
-          <w:noProof/>
-        </w:rPr>
-        <w:fldChar w:fldCharType="end"/>
-      </w:r>
+      <w:fldSimple w:instr=" SEQ Figure \* ARABIC ">
+        <w:r>
+          <w:rPr>
+            <w:noProof/>
+          </w:rPr>
+          <w:t>10</w:t>
+        </w:r>
+      </w:fldSimple>
       <w:r>
         <w:t xml:space="preserve"> : Ecran de modification de la fiche d'une </w:t>
       </w:r>
@@ -10189,27 +10335,14 @@
       <w:r>
         <w:t xml:space="preserve">Figure </w:t>
       </w:r>
-      <w:r>
-        <w:fldChar w:fldCharType="begin"/>
-      </w:r>
-      <w:r>
-        <w:instrText xml:space="preserve"> SEQ Figure \* ARABIC </w:instrText>
-      </w:r>
-      <w:r>
-        <w:fldChar w:fldCharType="separate"/>
-      </w:r>
-      <w:r>
-        <w:rPr>
-          <w:noProof/>
-        </w:rPr>
-        <w:t>11</w:t>
-      </w:r>
-      <w:r>
-        <w:rPr>
-          <w:noProof/>
-        </w:rPr>
-        <w:fldChar w:fldCharType="end"/>
-      </w:r>
+      <w:fldSimple w:instr=" SEQ Figure \* ARABIC ">
+        <w:r>
+          <w:rPr>
+            <w:noProof/>
+          </w:rPr>
+          <w:t>11</w:t>
+        </w:r>
+      </w:fldSimple>
       <w:r>
         <w:t xml:space="preserve"> : Ecran d'ajout d'une fiche d'escroc</w:t>
       </w:r>
@@ -10276,27 +10409,14 @@
       <w:r>
         <w:t xml:space="preserve">Figure </w:t>
       </w:r>
-      <w:r>
-        <w:fldChar w:fldCharType="begin"/>
-      </w:r>
-      <w:r>
-        <w:instrText xml:space="preserve"> SEQ Figure \* ARABIC </w:instrText>
-      </w:r>
-      <w:r>
-        <w:fldChar w:fldCharType="separate"/>
-      </w:r>
-      <w:r>
-        <w:rPr>
-          <w:noProof/>
-        </w:rPr>
-        <w:t>12</w:t>
-      </w:r>
-      <w:r>
-        <w:rPr>
-          <w:noProof/>
-        </w:rPr>
-        <w:fldChar w:fldCharType="end"/>
-      </w:r>
+      <w:fldSimple w:instr=" SEQ Figure \* ARABIC ">
+        <w:r>
+          <w:rPr>
+            <w:noProof/>
+          </w:rPr>
+          <w:t>12</w:t>
+        </w:r>
+      </w:fldSimple>
       <w:r>
         <w:t xml:space="preserve"> : Ecran de fiche détaillée d'un escroc</w:t>
       </w:r>
@@ -10363,27 +10483,14 @@
       <w:r>
         <w:t xml:space="preserve">Figure </w:t>
       </w:r>
-      <w:r>
-        <w:fldChar w:fldCharType="begin"/>
-      </w:r>
-      <w:r>
-        <w:instrText xml:space="preserve"> SEQ Figure \* ARABIC </w:instrText>
-      </w:r>
-      <w:r>
-        <w:fldChar w:fldCharType="separate"/>
-      </w:r>
-      <w:r>
-        <w:rPr>
-          <w:noProof/>
-        </w:rPr>
-        <w:t>13</w:t>
-      </w:r>
-      <w:r>
-        <w:rPr>
-          <w:noProof/>
-        </w:rPr>
-        <w:fldChar w:fldCharType="end"/>
-      </w:r>
+      <w:fldSimple w:instr=" SEQ Figure \* ARABIC ">
+        <w:r>
+          <w:rPr>
+            <w:noProof/>
+          </w:rPr>
+          <w:t>13</w:t>
+        </w:r>
+      </w:fldSimple>
       <w:r>
         <w:t xml:space="preserve"> : Ecran d'ajout d'un escroc à une organisation criminelle</w:t>
       </w:r>
@@ -10484,27 +10591,14 @@
       <w:r>
         <w:t xml:space="preserve">Figure </w:t>
       </w:r>
-      <w:r>
-        <w:fldChar w:fldCharType="begin"/>
-      </w:r>
-      <w:r>
-        <w:instrText xml:space="preserve"> SEQ Figure \* ARABIC </w:instrText>
-      </w:r>
-      <w:r>
-        <w:fldChar w:fldCharType="separate"/>
-      </w:r>
-      <w:r>
-        <w:rPr>
-          <w:noProof/>
-        </w:rPr>
-        <w:t>14</w:t>
-      </w:r>
-      <w:r>
-        <w:rPr>
-          <w:noProof/>
-        </w:rPr>
-        <w:fldChar w:fldCharType="end"/>
-      </w:r>
+      <w:fldSimple w:instr=" SEQ Figure \* ARABIC ">
+        <w:r>
+          <w:rPr>
+            <w:noProof/>
+          </w:rPr>
+          <w:t>14</w:t>
+        </w:r>
+      </w:fldSimple>
       <w:r>
         <w:t xml:space="preserve"> : Activités d'ajout et de modification </w:t>
       </w:r>
@@ -10592,27 +10686,14 @@
       <w:r>
         <w:t xml:space="preserve">Figure </w:t>
       </w:r>
-      <w:r>
-        <w:fldChar w:fldCharType="begin"/>
-      </w:r>
-      <w:r>
-        <w:instrText xml:space="preserve"> SEQ Figure \* ARABIC </w:instrText>
-      </w:r>
-      <w:r>
-        <w:fldChar w:fldCharType="separate"/>
-      </w:r>
-      <w:r>
-        <w:rPr>
-          <w:noProof/>
-        </w:rPr>
-        <w:t>15</w:t>
-      </w:r>
-      <w:r>
-        <w:rPr>
-          <w:noProof/>
-        </w:rPr>
-        <w:fldChar w:fldCharType="end"/>
-      </w:r>
+      <w:fldSimple w:instr=" SEQ Figure \* ARABIC ">
+        <w:r>
+          <w:rPr>
+            <w:noProof/>
+          </w:rPr>
+          <w:t>15</w:t>
+        </w:r>
+      </w:fldSimple>
       <w:r>
         <w:t xml:space="preserve"> : Activités de suppression d'une entité</w:t>
       </w:r>
@@ -10708,27 +10789,14 @@
       <w:r>
         <w:t xml:space="preserve">Figure </w:t>
       </w:r>
-      <w:r>
-        <w:fldChar w:fldCharType="begin"/>
-      </w:r>
-      <w:r>
-        <w:instrText xml:space="preserve"> SEQ Figure \* ARABIC </w:instrText>
-      </w:r>
-      <w:r>
-        <w:fldChar w:fldCharType="separate"/>
-      </w:r>
-      <w:r>
-        <w:rPr>
-          <w:noProof/>
-        </w:rPr>
-        <w:t>16</w:t>
-      </w:r>
-      <w:r>
-        <w:rPr>
-          <w:noProof/>
-        </w:rPr>
-        <w:fldChar w:fldCharType="end"/>
-      </w:r>
+      <w:fldSimple w:instr=" SEQ Figure \* ARABIC ">
+        <w:r>
+          <w:rPr>
+            <w:noProof/>
+          </w:rPr>
+          <w:t>16</w:t>
+        </w:r>
+      </w:fldSimple>
       <w:r>
         <w:t xml:space="preserve"> : Modèle Conceptuel des Données</w:t>
       </w:r>
@@ -10784,11 +10852,9 @@
             <w:tcW w:w="2551" w:type="dxa"/>
           </w:tcPr>
           <w:p>
-            <w:proofErr w:type="spellStart"/>
             <w:r>
               <w:t>EcoleObjet</w:t>
             </w:r>
-            <w:proofErr w:type="spellEnd"/>
           </w:p>
         </w:tc>
         <w:tc>
@@ -10812,11 +10878,9 @@
             <w:tcW w:w="2551" w:type="dxa"/>
           </w:tcPr>
           <w:p>
-            <w:proofErr w:type="spellStart"/>
             <w:r>
               <w:t>EpoqueObjet</w:t>
             </w:r>
-            <w:proofErr w:type="spellEnd"/>
           </w:p>
         </w:tc>
         <w:tc>
@@ -10898,11 +10962,9 @@
             <w:tcW w:w="2551" w:type="dxa"/>
           </w:tcPr>
           <w:p>
-            <w:proofErr w:type="spellStart"/>
             <w:r>
               <w:t>HistoriqueEscroc</w:t>
             </w:r>
-            <w:proofErr w:type="spellEnd"/>
           </w:p>
         </w:tc>
         <w:tc>
@@ -10926,11 +10988,9 @@
             <w:tcW w:w="2551" w:type="dxa"/>
           </w:tcPr>
           <w:p>
-            <w:proofErr w:type="spellStart"/>
             <w:r>
               <w:t>HistoriqueOeuvre</w:t>
             </w:r>
-            <w:proofErr w:type="spellEnd"/>
           </w:p>
         </w:tc>
         <w:tc>
@@ -10957,11 +11017,9 @@
             <w:tcW w:w="2551" w:type="dxa"/>
           </w:tcPr>
           <w:p>
-            <w:proofErr w:type="spellStart"/>
             <w:r>
               <w:t>HistoriqueOrganisation</w:t>
             </w:r>
-            <w:proofErr w:type="spellEnd"/>
           </w:p>
         </w:tc>
         <w:tc>
@@ -10985,11 +11043,9 @@
             <w:tcW w:w="2551" w:type="dxa"/>
           </w:tcPr>
           <w:p>
-            <w:proofErr w:type="spellStart"/>
             <w:r>
               <w:t>HistoriqueVol</w:t>
             </w:r>
-            <w:proofErr w:type="spellEnd"/>
           </w:p>
         </w:tc>
         <w:tc>
@@ -11016,11 +11072,9 @@
             <w:tcW w:w="2551" w:type="dxa"/>
           </w:tcPr>
           <w:p>
-            <w:proofErr w:type="spellStart"/>
             <w:r>
               <w:t>Oeuvre</w:t>
             </w:r>
-            <w:proofErr w:type="spellEnd"/>
           </w:p>
         </w:tc>
         <w:tc>
@@ -11073,11 +11127,9 @@
             <w:tcW w:w="2551" w:type="dxa"/>
           </w:tcPr>
           <w:p>
-            <w:proofErr w:type="spellStart"/>
             <w:r>
               <w:t>TypeObjet</w:t>
             </w:r>
-            <w:proofErr w:type="spellEnd"/>
           </w:p>
         </w:tc>
         <w:tc>
@@ -11402,7 +11454,7 @@
               <w:rFonts w:cs="Tahoma"/>
               <w:noProof/>
             </w:rPr>
-            <w:t>20</w:t>
+            <w:t>21</w:t>
           </w:r>
           <w:r>
             <w:rPr>
@@ -16197,6 +16249,7 @@
   </w:compat>
   <w:rsids>
     <w:rsidRoot w:val="00575F0A"/>
+    <w:rsid w:val="0003574C"/>
     <w:rsid w:val="002533DE"/>
     <w:rsid w:val="00575F0A"/>
     <w:rsid w:val="00872207"/>
@@ -16972,7 +17025,7 @@
 </file>
 
 <file path=customXml/itemProps2.xml><?xml version="1.0" encoding="utf-8"?>
-<ds:datastoreItem xmlns:ds="http://schemas.openxmlformats.org/officeDocument/2006/customXml" ds:itemID="{A4B9271A-91AB-40AD-B76D-5F48A9CEAC7A}">
+<ds:datastoreItem xmlns:ds="http://schemas.openxmlformats.org/officeDocument/2006/customXml" ds:itemID="{3F8A1AB8-BB91-4AAD-B5D0-0B2E2D69133F}">
   <ds:schemaRefs>
     <ds:schemaRef ds:uri="http://schemas.openxmlformats.org/officeDocument/2006/bibliography"/>
   </ds:schemaRefs>

</xml_diff>